<commit_message>
CustomerDataBase added. NewUserForm, Customer updated. Validation added
</commit_message>
<xml_diff>
--- a/CarShowroom/Docs/title.docx
+++ b/CarShowroom/Docs/title.docx
@@ -144,13 +144,17 @@
         <w:jc w:val="center"/>
         <w:rPr>
           <w:rFonts w:ascii="Times New Roman" w:hAnsi="Times New Roman" w:cs="Times New Roman"/>
-          <w:sz w:val="28"/>
-          <w:szCs w:val="28"/>
-        </w:rPr>
-      </w:pPr>
-      <w:r>
-        <w:rPr>
-          <w:rFonts w:ascii="Times New Roman" w:hAnsi="Times New Roman" w:cs="Times New Roman"/>
+          <w:i/>
+          <w:iCs/>
+          <w:sz w:val="28"/>
+          <w:szCs w:val="28"/>
+        </w:rPr>
+      </w:pPr>
+      <w:r>
+        <w:rPr>
+          <w:rFonts w:ascii="Times New Roman" w:hAnsi="Times New Roman" w:cs="Times New Roman"/>
+          <w:i/>
+          <w:iCs/>
           <w:sz w:val="28"/>
           <w:szCs w:val="28"/>
         </w:rPr>
@@ -194,63 +198,114 @@
           <w:sz w:val="28"/>
           <w:szCs w:val="28"/>
         </w:rPr>
-        <w:t>Керівник , Професор</w:t>
-      </w:r>
-      <w:r>
-        <w:rPr>
-          <w:rFonts w:ascii="Times New Roman" w:hAnsi="Times New Roman" w:cs="Times New Roman"/>
-          <w:sz w:val="28"/>
-          <w:szCs w:val="28"/>
-        </w:rPr>
-        <w:tab/>
-      </w:r>
-      <w:r>
-        <w:rPr>
-          <w:rFonts w:ascii="Times New Roman" w:hAnsi="Times New Roman" w:cs="Times New Roman"/>
-          <w:sz w:val="28"/>
-          <w:szCs w:val="28"/>
-        </w:rPr>
-        <w:tab/>
-      </w:r>
-      <w:r>
-        <w:rPr>
-          <w:rFonts w:ascii="Times New Roman" w:hAnsi="Times New Roman" w:cs="Times New Roman"/>
-          <w:sz w:val="28"/>
-          <w:szCs w:val="28"/>
-        </w:rPr>
-        <w:tab/>
-      </w:r>
-      <w:r>
-        <w:rPr>
-          <w:rFonts w:ascii="Times New Roman" w:hAnsi="Times New Roman" w:cs="Times New Roman"/>
-          <w:sz w:val="28"/>
-          <w:szCs w:val="28"/>
-        </w:rPr>
-        <w:tab/>
-      </w:r>
-      <w:r>
-        <w:rPr>
-          <w:rFonts w:ascii="Times New Roman" w:hAnsi="Times New Roman" w:cs="Times New Roman"/>
-          <w:sz w:val="28"/>
-          <w:szCs w:val="28"/>
-        </w:rPr>
-        <w:tab/>
-      </w:r>
-      <w:r>
-        <w:rPr>
-          <w:rFonts w:ascii="Times New Roman" w:hAnsi="Times New Roman" w:cs="Times New Roman"/>
-          <w:sz w:val="28"/>
-          <w:szCs w:val="28"/>
-        </w:rPr>
-        <w:tab/>
-      </w:r>
-      <w:r>
-        <w:rPr>
-          <w:rFonts w:ascii="Times New Roman" w:hAnsi="Times New Roman" w:cs="Times New Roman"/>
-          <w:sz w:val="28"/>
-          <w:szCs w:val="28"/>
-        </w:rPr>
-        <w:tab/>
+        <w:t>Керівник</w:t>
+      </w:r>
+      <w:r>
+        <w:rPr>
+          <w:rFonts w:ascii="Times New Roman" w:hAnsi="Times New Roman" w:cs="Times New Roman"/>
+          <w:sz w:val="28"/>
+          <w:szCs w:val="28"/>
+          <w:lang w:val="en-US"/>
+        </w:rPr>
+        <w:t xml:space="preserve"> </w:t>
+      </w:r>
+      <w:r>
+        <w:rPr>
+          <w:rFonts w:ascii="Times New Roman" w:hAnsi="Times New Roman" w:cs="Times New Roman"/>
+          <w:sz w:val="28"/>
+          <w:szCs w:val="28"/>
+          <w:lang w:val="ru-RU"/>
+        </w:rPr>
+        <w:t>,</w:t>
+      </w:r>
+      <w:r>
+        <w:rPr>
+          <w:rFonts w:ascii="Times New Roman" w:hAnsi="Times New Roman" w:cs="Times New Roman"/>
+          <w:sz w:val="28"/>
+          <w:szCs w:val="28"/>
+        </w:rPr>
+        <w:t xml:space="preserve">  Проф</w:t>
+      </w:r>
+      <w:r>
+        <w:rPr>
+          <w:rFonts w:ascii="Times New Roman" w:hAnsi="Times New Roman" w:cs="Times New Roman"/>
+          <w:sz w:val="28"/>
+          <w:szCs w:val="28"/>
+          <w:lang w:val="ru-RU"/>
+        </w:rPr>
+        <w:t>.</w:t>
+      </w:r>
+      <w:r>
+        <w:rPr>
+          <w:rFonts w:ascii="Times New Roman" w:hAnsi="Times New Roman" w:cs="Times New Roman"/>
+          <w:sz w:val="28"/>
+          <w:szCs w:val="28"/>
+        </w:rPr>
+        <w:tab/>
+      </w:r>
+      <w:r>
+        <w:rPr>
+          <w:rFonts w:ascii="Times New Roman" w:hAnsi="Times New Roman" w:cs="Times New Roman"/>
+          <w:sz w:val="28"/>
+          <w:szCs w:val="28"/>
+        </w:rPr>
+        <w:tab/>
+      </w:r>
+      <w:r>
+        <w:rPr>
+          <w:rFonts w:ascii="Times New Roman" w:hAnsi="Times New Roman" w:cs="Times New Roman"/>
+          <w:sz w:val="28"/>
+          <w:szCs w:val="28"/>
+        </w:rPr>
+        <w:tab/>
+      </w:r>
+      <w:r>
+        <w:rPr>
+          <w:rFonts w:ascii="Times New Roman" w:hAnsi="Times New Roman" w:cs="Times New Roman"/>
+          <w:sz w:val="28"/>
+          <w:szCs w:val="28"/>
+        </w:rPr>
+        <w:tab/>
+      </w:r>
+      <w:r>
+        <w:rPr>
+          <w:rFonts w:ascii="Times New Roman" w:hAnsi="Times New Roman" w:cs="Times New Roman"/>
+          <w:sz w:val="28"/>
+          <w:szCs w:val="28"/>
+        </w:rPr>
+        <w:tab/>
+      </w:r>
+      <w:r>
+        <w:rPr>
+          <w:rFonts w:ascii="Times New Roman" w:hAnsi="Times New Roman" w:cs="Times New Roman"/>
+          <w:sz w:val="28"/>
+          <w:szCs w:val="28"/>
+        </w:rPr>
+        <w:tab/>
+      </w:r>
+      <w:r>
+        <w:rPr>
+          <w:rFonts w:ascii="Times New Roman" w:hAnsi="Times New Roman" w:cs="Times New Roman"/>
+          <w:sz w:val="28"/>
+          <w:szCs w:val="28"/>
+        </w:rPr>
+        <w:tab/>
+      </w:r>
+      <w:r>
+        <w:rPr>
+          <w:rFonts w:ascii="Times New Roman" w:hAnsi="Times New Roman" w:cs="Times New Roman"/>
+          <w:sz w:val="28"/>
+          <w:szCs w:val="28"/>
+          <w:lang w:val="ru-RU"/>
+        </w:rPr>
+        <w:tab/>
+      </w:r>
+      <w:r>
+        <w:rPr>
+          <w:rFonts w:ascii="Times New Roman" w:hAnsi="Times New Roman" w:cs="Times New Roman"/>
+          <w:sz w:val="28"/>
+          <w:szCs w:val="28"/>
+        </w:rPr>
         <w:t>Бондарєв В.М.</w:t>
       </w:r>
     </w:p>
@@ -661,25 +716,6 @@
           <w:szCs w:val="28"/>
         </w:rPr>
         <w:lastRenderedPageBreak/>
-        <w:t>Аркуш завдання та календарний план</w:t>
-      </w:r>
-    </w:p>
-    <w:p>
-      <w:pPr>
-        <w:spacing w:line="360" w:lineRule="auto"/>
-        <w:jc w:val="center"/>
-        <w:rPr>
-          <w:rFonts w:ascii="Times New Roman" w:hAnsi="Times New Roman" w:cs="Times New Roman"/>
-          <w:sz w:val="28"/>
-          <w:szCs w:val="28"/>
-        </w:rPr>
-      </w:pPr>
-      <w:r>
-        <w:rPr>
-          <w:rFonts w:ascii="Times New Roman" w:hAnsi="Times New Roman" w:cs="Times New Roman"/>
-          <w:sz w:val="28"/>
-          <w:szCs w:val="28"/>
-        </w:rPr>
         <w:t>ХАРКІВСЬКИЙ НАЦІОНАЛЬНИЙ УНІВЕРСИТЕТ РАДІОЕЛЕКТРОНІКИ</w:t>
       </w:r>
     </w:p>
@@ -687,6 +723,7 @@
       <w:pPr>
         <w:spacing w:line="240" w:lineRule="auto"/>
         <w:ind w:left="1267"/>
+        <w:jc w:val="both"/>
         <w:rPr>
           <w:rFonts w:ascii="Times New Roman" w:hAnsi="Times New Roman" w:cs="Times New Roman"/>
           <w:i/>
@@ -726,6 +763,7 @@
       <w:pPr>
         <w:spacing w:line="240" w:lineRule="auto"/>
         <w:ind w:left="1267"/>
+        <w:jc w:val="both"/>
         <w:rPr>
           <w:rFonts w:ascii="Times New Roman" w:hAnsi="Times New Roman" w:cs="Times New Roman"/>
           <w:sz w:val="28"/>
@@ -763,6 +801,7 @@
       <w:pPr>
         <w:spacing w:line="240" w:lineRule="auto"/>
         <w:ind w:left="1267"/>
+        <w:jc w:val="both"/>
         <w:rPr>
           <w:rFonts w:ascii="Times New Roman" w:hAnsi="Times New Roman" w:cs="Times New Roman"/>
           <w:sz w:val="28"/>
@@ -808,6 +847,7 @@
       <w:pPr>
         <w:spacing w:line="240" w:lineRule="auto"/>
         <w:ind w:left="1267"/>
+        <w:jc w:val="both"/>
         <w:rPr>
           <w:rFonts w:ascii="Times New Roman" w:hAnsi="Times New Roman" w:cs="Times New Roman"/>
           <w:sz w:val="28"/>
@@ -853,6 +893,7 @@
       <w:pPr>
         <w:spacing w:line="240" w:lineRule="auto"/>
         <w:ind w:left="1267"/>
+        <w:jc w:val="both"/>
         <w:rPr>
           <w:rFonts w:ascii="Times New Roman" w:hAnsi="Times New Roman" w:cs="Times New Roman"/>
           <w:sz w:val="28"/>
@@ -1164,6 +1205,7 @@
           <w:iCs/>
           <w:sz w:val="28"/>
           <w:szCs w:val="28"/>
+          <w:lang w:val="en-US"/>
         </w:rPr>
       </w:pPr>
       <w:r>
@@ -1174,27 +1216,7 @@
           <w:sz w:val="28"/>
           <w:szCs w:val="28"/>
         </w:rPr>
-        <w:t>“</w:t>
-      </w:r>
-      <w:r>
-        <w:rPr>
-          <w:rFonts w:ascii="Times New Roman" w:hAnsi="Times New Roman" w:cs="Times New Roman"/>
-          <w:i/>
-          <w:iCs/>
-          <w:sz w:val="28"/>
-          <w:szCs w:val="28"/>
-        </w:rPr>
         <w:t>Автосалон</w:t>
-      </w:r>
-      <w:r>
-        <w:rPr>
-          <w:rFonts w:ascii="Times New Roman" w:hAnsi="Times New Roman" w:cs="Times New Roman"/>
-          <w:i/>
-          <w:iCs/>
-          <w:sz w:val="28"/>
-          <w:szCs w:val="28"/>
-        </w:rPr>
-        <w:t>”</w:t>
       </w:r>
     </w:p>
     <w:p>
@@ -1225,33 +1247,7 @@
           <w:szCs w:val="28"/>
           <w:u w:val="single"/>
         </w:rPr>
-        <w:t>“07</w:t>
-      </w:r>
-      <w:r>
-        <w:rPr>
-          <w:rFonts w:ascii="Times New Roman" w:hAnsi="Times New Roman" w:cs="Times New Roman"/>
-          <w:b/>
-          <w:bCs/>
-          <w:i/>
-          <w:iCs/>
-          <w:sz w:val="28"/>
-          <w:szCs w:val="28"/>
-          <w:u w:val="single"/>
-        </w:rPr>
-        <w:t>”</w:t>
-      </w:r>
-      <w:r>
-        <w:rPr>
-          <w:rFonts w:ascii="Times New Roman" w:hAnsi="Times New Roman" w:cs="Times New Roman"/>
-          <w:b/>
-          <w:bCs/>
-          <w:i/>
-          <w:iCs/>
-          <w:sz w:val="28"/>
-          <w:szCs w:val="28"/>
-          <w:u w:val="single"/>
-        </w:rPr>
-        <w:t xml:space="preserve"> червня 2025 р. </w:t>
+        <w:t xml:space="preserve">“07” червня 2025 р. </w:t>
       </w:r>
     </w:p>
     <w:p>
@@ -1660,8 +1656,68 @@
                 <w:rFonts w:ascii="Times New Roman" w:hAnsi="Times New Roman" w:cs="Times New Roman"/>
                 <w:sz w:val="28"/>
                 <w:szCs w:val="28"/>
-              </w:rPr>
-              <w:t>__-__-2025 – __-__-2025 р.</w:t>
+                <w:lang w:val="ru-RU"/>
+              </w:rPr>
+              <w:t>17</w:t>
+            </w:r>
+            <w:r>
+              <w:rPr>
+                <w:rFonts w:ascii="Times New Roman" w:hAnsi="Times New Roman" w:cs="Times New Roman"/>
+                <w:sz w:val="28"/>
+                <w:szCs w:val="28"/>
+              </w:rPr>
+              <w:t>-</w:t>
+            </w:r>
+            <w:r>
+              <w:rPr>
+                <w:rFonts w:ascii="Times New Roman" w:hAnsi="Times New Roman" w:cs="Times New Roman"/>
+                <w:sz w:val="28"/>
+                <w:szCs w:val="28"/>
+                <w:lang w:val="ru-RU"/>
+              </w:rPr>
+              <w:t>03</w:t>
+            </w:r>
+            <w:r>
+              <w:rPr>
+                <w:rFonts w:ascii="Times New Roman" w:hAnsi="Times New Roman" w:cs="Times New Roman"/>
+                <w:sz w:val="28"/>
+                <w:szCs w:val="28"/>
+              </w:rPr>
+              <w:t xml:space="preserve">-2025 – </w:t>
+            </w:r>
+            <w:r>
+              <w:rPr>
+                <w:rFonts w:ascii="Times New Roman" w:hAnsi="Times New Roman" w:cs="Times New Roman"/>
+                <w:sz w:val="28"/>
+                <w:szCs w:val="28"/>
+                <w:lang w:val="ru-RU"/>
+              </w:rPr>
+              <w:t>21</w:t>
+            </w:r>
+            <w:r>
+              <w:rPr>
+                <w:rFonts w:ascii="Times New Roman" w:hAnsi="Times New Roman" w:cs="Times New Roman"/>
+                <w:sz w:val="28"/>
+                <w:szCs w:val="28"/>
+              </w:rPr>
+              <w:t>-</w:t>
+            </w:r>
+            <w:r>
+              <w:rPr>
+                <w:rFonts w:ascii="Times New Roman" w:hAnsi="Times New Roman" w:cs="Times New Roman"/>
+                <w:sz w:val="28"/>
+                <w:szCs w:val="28"/>
+                <w:lang w:val="ru-RU"/>
+              </w:rPr>
+              <w:t>03</w:t>
+            </w:r>
+            <w:r>
+              <w:rPr>
+                <w:rFonts w:ascii="Times New Roman" w:hAnsi="Times New Roman" w:cs="Times New Roman"/>
+                <w:sz w:val="28"/>
+                <w:szCs w:val="28"/>
+              </w:rPr>
+              <w:t>-2025 р.</w:t>
             </w:r>
           </w:p>
         </w:tc>
@@ -1734,8 +1790,68 @@
                 <w:rFonts w:ascii="Times New Roman" w:hAnsi="Times New Roman" w:cs="Times New Roman"/>
                 <w:sz w:val="28"/>
                 <w:szCs w:val="28"/>
-              </w:rPr>
-              <w:t xml:space="preserve">__-__-2025 – __-__-2025 р </w:t>
+                <w:lang w:val="ru-RU"/>
+              </w:rPr>
+              <w:t>24</w:t>
+            </w:r>
+            <w:r>
+              <w:rPr>
+                <w:rFonts w:ascii="Times New Roman" w:hAnsi="Times New Roman" w:cs="Times New Roman"/>
+                <w:sz w:val="28"/>
+                <w:szCs w:val="28"/>
+              </w:rPr>
+              <w:t>-</w:t>
+            </w:r>
+            <w:r>
+              <w:rPr>
+                <w:rFonts w:ascii="Times New Roman" w:hAnsi="Times New Roman" w:cs="Times New Roman"/>
+                <w:sz w:val="28"/>
+                <w:szCs w:val="28"/>
+                <w:lang w:val="ru-RU"/>
+              </w:rPr>
+              <w:t>03</w:t>
+            </w:r>
+            <w:r>
+              <w:rPr>
+                <w:rFonts w:ascii="Times New Roman" w:hAnsi="Times New Roman" w:cs="Times New Roman"/>
+                <w:sz w:val="28"/>
+                <w:szCs w:val="28"/>
+              </w:rPr>
+              <w:t xml:space="preserve">-2025 – </w:t>
+            </w:r>
+            <w:r>
+              <w:rPr>
+                <w:rFonts w:ascii="Times New Roman" w:hAnsi="Times New Roman" w:cs="Times New Roman"/>
+                <w:sz w:val="28"/>
+                <w:szCs w:val="28"/>
+                <w:lang w:val="ru-RU"/>
+              </w:rPr>
+              <w:t>04</w:t>
+            </w:r>
+            <w:r>
+              <w:rPr>
+                <w:rFonts w:ascii="Times New Roman" w:hAnsi="Times New Roman" w:cs="Times New Roman"/>
+                <w:sz w:val="28"/>
+                <w:szCs w:val="28"/>
+              </w:rPr>
+              <w:t>-</w:t>
+            </w:r>
+            <w:r>
+              <w:rPr>
+                <w:rFonts w:ascii="Times New Roman" w:hAnsi="Times New Roman" w:cs="Times New Roman"/>
+                <w:sz w:val="28"/>
+                <w:szCs w:val="28"/>
+                <w:lang w:val="ru-RU"/>
+              </w:rPr>
+              <w:t>04</w:t>
+            </w:r>
+            <w:r>
+              <w:rPr>
+                <w:rFonts w:ascii="Times New Roman" w:hAnsi="Times New Roman" w:cs="Times New Roman"/>
+                <w:sz w:val="28"/>
+                <w:szCs w:val="28"/>
+              </w:rPr>
+              <w:t xml:space="preserve">-2025 р </w:t>
             </w:r>
           </w:p>
         </w:tc>
@@ -1808,8 +1924,68 @@
                 <w:rFonts w:ascii="Times New Roman" w:hAnsi="Times New Roman" w:cs="Times New Roman"/>
                 <w:sz w:val="28"/>
                 <w:szCs w:val="28"/>
-              </w:rPr>
-              <w:t>__-__-2025 – __-__-2025 р</w:t>
+                <w:lang w:val="ru-RU"/>
+              </w:rPr>
+              <w:t>07</w:t>
+            </w:r>
+            <w:r>
+              <w:rPr>
+                <w:rFonts w:ascii="Times New Roman" w:hAnsi="Times New Roman" w:cs="Times New Roman"/>
+                <w:sz w:val="28"/>
+                <w:szCs w:val="28"/>
+              </w:rPr>
+              <w:t>-</w:t>
+            </w:r>
+            <w:r>
+              <w:rPr>
+                <w:rFonts w:ascii="Times New Roman" w:hAnsi="Times New Roman" w:cs="Times New Roman"/>
+                <w:sz w:val="28"/>
+                <w:szCs w:val="28"/>
+                <w:lang w:val="ru-RU"/>
+              </w:rPr>
+              <w:t>04</w:t>
+            </w:r>
+            <w:r>
+              <w:rPr>
+                <w:rFonts w:ascii="Times New Roman" w:hAnsi="Times New Roman" w:cs="Times New Roman"/>
+                <w:sz w:val="28"/>
+                <w:szCs w:val="28"/>
+              </w:rPr>
+              <w:t xml:space="preserve">-2025 – </w:t>
+            </w:r>
+            <w:r>
+              <w:rPr>
+                <w:rFonts w:ascii="Times New Roman" w:hAnsi="Times New Roman" w:cs="Times New Roman"/>
+                <w:sz w:val="28"/>
+                <w:szCs w:val="28"/>
+                <w:lang w:val="ru-RU"/>
+              </w:rPr>
+              <w:t>18</w:t>
+            </w:r>
+            <w:r>
+              <w:rPr>
+                <w:rFonts w:ascii="Times New Roman" w:hAnsi="Times New Roman" w:cs="Times New Roman"/>
+                <w:sz w:val="28"/>
+                <w:szCs w:val="28"/>
+              </w:rPr>
+              <w:t>-</w:t>
+            </w:r>
+            <w:r>
+              <w:rPr>
+                <w:rFonts w:ascii="Times New Roman" w:hAnsi="Times New Roman" w:cs="Times New Roman"/>
+                <w:sz w:val="28"/>
+                <w:szCs w:val="28"/>
+                <w:lang w:val="ru-RU"/>
+              </w:rPr>
+              <w:t>04</w:t>
+            </w:r>
+            <w:r>
+              <w:rPr>
+                <w:rFonts w:ascii="Times New Roman" w:hAnsi="Times New Roman" w:cs="Times New Roman"/>
+                <w:sz w:val="28"/>
+                <w:szCs w:val="28"/>
+              </w:rPr>
+              <w:t>-2025 р</w:t>
             </w:r>
           </w:p>
         </w:tc>
@@ -1859,7 +2035,24 @@
                 <w:sz w:val="28"/>
                 <w:szCs w:val="28"/>
               </w:rPr>
-              <w:t>Кодування (2 тижд.)</w:t>
+              <w:t>Кодування (</w:t>
+            </w:r>
+            <w:r>
+              <w:rPr>
+                <w:rFonts w:ascii="Times New Roman" w:hAnsi="Times New Roman" w:cs="Times New Roman"/>
+                <w:sz w:val="28"/>
+                <w:szCs w:val="28"/>
+                <w:lang w:val="ru-RU"/>
+              </w:rPr>
+              <w:t>3</w:t>
+            </w:r>
+            <w:r>
+              <w:rPr>
+                <w:rFonts w:ascii="Times New Roman" w:hAnsi="Times New Roman" w:cs="Times New Roman"/>
+                <w:sz w:val="28"/>
+                <w:szCs w:val="28"/>
+              </w:rPr>
+              <w:t xml:space="preserve"> тижд.)</w:t>
             </w:r>
           </w:p>
         </w:tc>
@@ -1882,8 +2075,68 @@
                 <w:rFonts w:ascii="Times New Roman" w:hAnsi="Times New Roman" w:cs="Times New Roman"/>
                 <w:sz w:val="28"/>
                 <w:szCs w:val="28"/>
-              </w:rPr>
-              <w:t xml:space="preserve">__-__-2025 – __-__-2025 р </w:t>
+                <w:lang w:val="ru-RU"/>
+              </w:rPr>
+              <w:t>21</w:t>
+            </w:r>
+            <w:r>
+              <w:rPr>
+                <w:rFonts w:ascii="Times New Roman" w:hAnsi="Times New Roman" w:cs="Times New Roman"/>
+                <w:sz w:val="28"/>
+                <w:szCs w:val="28"/>
+              </w:rPr>
+              <w:t>-</w:t>
+            </w:r>
+            <w:r>
+              <w:rPr>
+                <w:rFonts w:ascii="Times New Roman" w:hAnsi="Times New Roman" w:cs="Times New Roman"/>
+                <w:sz w:val="28"/>
+                <w:szCs w:val="28"/>
+                <w:lang w:val="ru-RU"/>
+              </w:rPr>
+              <w:t>04</w:t>
+            </w:r>
+            <w:r>
+              <w:rPr>
+                <w:rFonts w:ascii="Times New Roman" w:hAnsi="Times New Roman" w:cs="Times New Roman"/>
+                <w:sz w:val="28"/>
+                <w:szCs w:val="28"/>
+              </w:rPr>
+              <w:t xml:space="preserve">-2025 – </w:t>
+            </w:r>
+            <w:r>
+              <w:rPr>
+                <w:rFonts w:ascii="Times New Roman" w:hAnsi="Times New Roman" w:cs="Times New Roman"/>
+                <w:sz w:val="28"/>
+                <w:szCs w:val="28"/>
+                <w:lang w:val="ru-RU"/>
+              </w:rPr>
+              <w:t>09</w:t>
+            </w:r>
+            <w:r>
+              <w:rPr>
+                <w:rFonts w:ascii="Times New Roman" w:hAnsi="Times New Roman" w:cs="Times New Roman"/>
+                <w:sz w:val="28"/>
+                <w:szCs w:val="28"/>
+              </w:rPr>
+              <w:t>-</w:t>
+            </w:r>
+            <w:r>
+              <w:rPr>
+                <w:rFonts w:ascii="Times New Roman" w:hAnsi="Times New Roman" w:cs="Times New Roman"/>
+                <w:sz w:val="28"/>
+                <w:szCs w:val="28"/>
+                <w:lang w:val="ru-RU"/>
+              </w:rPr>
+              <w:t>05</w:t>
+            </w:r>
+            <w:r>
+              <w:rPr>
+                <w:rFonts w:ascii="Times New Roman" w:hAnsi="Times New Roman" w:cs="Times New Roman"/>
+                <w:sz w:val="28"/>
+                <w:szCs w:val="28"/>
+              </w:rPr>
+              <w:t xml:space="preserve">-2025 р </w:t>
             </w:r>
           </w:p>
         </w:tc>
@@ -1956,8 +2209,68 @@
                 <w:rFonts w:ascii="Times New Roman" w:hAnsi="Times New Roman" w:cs="Times New Roman"/>
                 <w:sz w:val="28"/>
                 <w:szCs w:val="28"/>
-              </w:rPr>
-              <w:t>__-__-2025 – __-__-2025 р</w:t>
+                <w:lang w:val="ru-RU"/>
+              </w:rPr>
+              <w:t>12</w:t>
+            </w:r>
+            <w:r>
+              <w:rPr>
+                <w:rFonts w:ascii="Times New Roman" w:hAnsi="Times New Roman" w:cs="Times New Roman"/>
+                <w:sz w:val="28"/>
+                <w:szCs w:val="28"/>
+              </w:rPr>
+              <w:t>-</w:t>
+            </w:r>
+            <w:r>
+              <w:rPr>
+                <w:rFonts w:ascii="Times New Roman" w:hAnsi="Times New Roman" w:cs="Times New Roman"/>
+                <w:sz w:val="28"/>
+                <w:szCs w:val="28"/>
+                <w:lang w:val="ru-RU"/>
+              </w:rPr>
+              <w:t>05</w:t>
+            </w:r>
+            <w:r>
+              <w:rPr>
+                <w:rFonts w:ascii="Times New Roman" w:hAnsi="Times New Roman" w:cs="Times New Roman"/>
+                <w:sz w:val="28"/>
+                <w:szCs w:val="28"/>
+              </w:rPr>
+              <w:t xml:space="preserve">-2025 – </w:t>
+            </w:r>
+            <w:r>
+              <w:rPr>
+                <w:rFonts w:ascii="Times New Roman" w:hAnsi="Times New Roman" w:cs="Times New Roman"/>
+                <w:sz w:val="28"/>
+                <w:szCs w:val="28"/>
+                <w:lang w:val="ru-RU"/>
+              </w:rPr>
+              <w:t>16</w:t>
+            </w:r>
+            <w:r>
+              <w:rPr>
+                <w:rFonts w:ascii="Times New Roman" w:hAnsi="Times New Roman" w:cs="Times New Roman"/>
+                <w:sz w:val="28"/>
+                <w:szCs w:val="28"/>
+              </w:rPr>
+              <w:t>-</w:t>
+            </w:r>
+            <w:r>
+              <w:rPr>
+                <w:rFonts w:ascii="Times New Roman" w:hAnsi="Times New Roman" w:cs="Times New Roman"/>
+                <w:sz w:val="28"/>
+                <w:szCs w:val="28"/>
+                <w:lang w:val="ru-RU"/>
+              </w:rPr>
+              <w:t>05</w:t>
+            </w:r>
+            <w:r>
+              <w:rPr>
+                <w:rFonts w:ascii="Times New Roman" w:hAnsi="Times New Roman" w:cs="Times New Roman"/>
+                <w:sz w:val="28"/>
+                <w:szCs w:val="28"/>
+              </w:rPr>
+              <w:t>-2025 р</w:t>
             </w:r>
           </w:p>
         </w:tc>
@@ -2158,6 +2471,45 @@
           <w:szCs w:val="28"/>
         </w:rPr>
         <w:tab/>
+      </w:r>
+      <w:r>
+        <w:rPr>
+          <w:rFonts w:ascii="Times New Roman" w:hAnsi="Times New Roman" w:cs="Times New Roman"/>
+          <w:sz w:val="28"/>
+          <w:szCs w:val="28"/>
+        </w:rPr>
+        <w:t>гр. ПЗПІ-24-1</w:t>
+      </w:r>
+      <w:r>
+        <w:rPr>
+          <w:rFonts w:ascii="Times New Roman" w:hAnsi="Times New Roman" w:cs="Times New Roman"/>
+          <w:sz w:val="28"/>
+          <w:szCs w:val="28"/>
+        </w:rPr>
+        <w:tab/>
+      </w:r>
+      <w:r>
+        <w:rPr>
+          <w:rFonts w:ascii="Times New Roman" w:hAnsi="Times New Roman" w:cs="Times New Roman"/>
+          <w:sz w:val="28"/>
+          <w:szCs w:val="28"/>
+        </w:rPr>
+        <w:tab/>
+      </w:r>
+      <w:r>
+        <w:rPr>
+          <w:rFonts w:ascii="Times New Roman" w:hAnsi="Times New Roman" w:cs="Times New Roman"/>
+          <w:sz w:val="28"/>
+          <w:szCs w:val="28"/>
+        </w:rPr>
+        <w:tab/>
+      </w:r>
+      <w:r>
+        <w:rPr>
+          <w:rFonts w:ascii="Times New Roman" w:hAnsi="Times New Roman" w:cs="Times New Roman"/>
+          <w:sz w:val="28"/>
+          <w:szCs w:val="28"/>
+        </w:rPr>
         <w:t>Бабіч О</w:t>
       </w:r>
       <w:r>
@@ -2193,13 +2545,6 @@
           <w:szCs w:val="28"/>
         </w:rPr>
         <w:tab/>
-      </w:r>
-      <w:r>
-        <w:rPr>
-          <w:rFonts w:ascii="Times New Roman" w:hAnsi="Times New Roman" w:cs="Times New Roman"/>
-          <w:sz w:val="28"/>
-          <w:szCs w:val="28"/>
-        </w:rPr>
         <w:t>Професор</w:t>
       </w:r>
       <w:r>
@@ -2233,31 +2578,7 @@
           <w:szCs w:val="28"/>
         </w:rPr>
         <w:tab/>
-        <w:t>Бондарєв В</w:t>
-      </w:r>
-      <w:r>
-        <w:rPr>
-          <w:rFonts w:ascii="Times New Roman" w:hAnsi="Times New Roman" w:cs="Times New Roman"/>
-          <w:sz w:val="28"/>
-          <w:szCs w:val="28"/>
-        </w:rPr>
-        <w:t xml:space="preserve">олодимир </w:t>
-      </w:r>
-      <w:r>
-        <w:rPr>
-          <w:rFonts w:ascii="Times New Roman" w:hAnsi="Times New Roman" w:cs="Times New Roman"/>
-          <w:sz w:val="28"/>
-          <w:szCs w:val="28"/>
-        </w:rPr>
-        <w:t>М</w:t>
-      </w:r>
-      <w:r>
-        <w:rPr>
-          <w:rFonts w:ascii="Times New Roman" w:hAnsi="Times New Roman" w:cs="Times New Roman"/>
-          <w:sz w:val="28"/>
-          <w:szCs w:val="28"/>
-        </w:rPr>
-        <w:t>ихайлович</w:t>
+        <w:t>Бондарєв Володимир Михайлович</w:t>
       </w:r>
     </w:p>
     <w:p>
@@ -2302,23 +2623,7 @@
           <w:sz w:val="28"/>
           <w:szCs w:val="28"/>
         </w:rPr>
-        <w:t xml:space="preserve"> »</w:t>
-      </w:r>
-      <w:r>
-        <w:rPr>
-          <w:rFonts w:ascii="Times New Roman" w:hAnsi="Times New Roman" w:cs="Times New Roman"/>
-          <w:sz w:val="28"/>
-          <w:szCs w:val="28"/>
-        </w:rPr>
-        <w:t xml:space="preserve"> </w:t>
-      </w:r>
-      <w:r>
-        <w:rPr>
-          <w:rFonts w:ascii="Times New Roman" w:hAnsi="Times New Roman" w:cs="Times New Roman"/>
-          <w:sz w:val="28"/>
-          <w:szCs w:val="28"/>
-        </w:rPr>
-        <w:t>березня_____ 202</w:t>
+        <w:t xml:space="preserve"> » березня_____ 202</w:t>
       </w:r>
       <w:r>
         <w:rPr>
@@ -2361,13 +2666,17 @@
         <w:jc w:val="center"/>
         <w:rPr>
           <w:rFonts w:ascii="Times New Roman" w:hAnsi="Times New Roman" w:cs="Times New Roman"/>
-          <w:sz w:val="28"/>
-          <w:szCs w:val="28"/>
-        </w:rPr>
-      </w:pPr>
-      <w:r>
-        <w:rPr>
-          <w:rFonts w:ascii="Times New Roman" w:hAnsi="Times New Roman" w:cs="Times New Roman"/>
+          <w:b/>
+          <w:bCs/>
+          <w:sz w:val="28"/>
+          <w:szCs w:val="28"/>
+        </w:rPr>
+      </w:pPr>
+      <w:r>
+        <w:rPr>
+          <w:rFonts w:ascii="Times New Roman" w:hAnsi="Times New Roman" w:cs="Times New Roman"/>
+          <w:b/>
+          <w:bCs/>
           <w:sz w:val="28"/>
           <w:szCs w:val="28"/>
         </w:rPr>
@@ -2389,6 +2698,17 @@
     <w:p>
       <w:pPr>
         <w:spacing w:line="360" w:lineRule="auto"/>
+        <w:jc w:val="center"/>
+        <w:rPr>
+          <w:rFonts w:ascii="Times New Roman" w:hAnsi="Times New Roman" w:cs="Times New Roman"/>
+          <w:sz w:val="28"/>
+          <w:szCs w:val="28"/>
+        </w:rPr>
+      </w:pPr>
+    </w:p>
+    <w:p>
+      <w:pPr>
+        <w:spacing w:line="360" w:lineRule="auto"/>
         <w:ind w:right="-3" w:firstLine="720"/>
         <w:jc w:val="both"/>
         <w:rPr>
@@ -2508,31 +2828,7 @@
           <w:sz w:val="28"/>
           <w:szCs w:val="28"/>
         </w:rPr>
-        <w:t xml:space="preserve">ЗВІТ, </w:t>
-      </w:r>
-      <w:r>
-        <w:rPr>
-          <w:rFonts w:ascii="Times New Roman" w:hAnsi="Times New Roman" w:cs="Times New Roman"/>
-          <w:sz w:val="28"/>
-          <w:szCs w:val="28"/>
-        </w:rPr>
-        <w:t>АВТОСАЛОН</w:t>
-      </w:r>
-      <w:r>
-        <w:rPr>
-          <w:rFonts w:ascii="Times New Roman" w:hAnsi="Times New Roman" w:cs="Times New Roman"/>
-          <w:sz w:val="28"/>
-          <w:szCs w:val="28"/>
-        </w:rPr>
-        <w:t>, МОВА C#, ООП, ПОКУПЕЦЬ,.NET</w:t>
-      </w:r>
-      <w:r>
-        <w:rPr>
-          <w:rFonts w:ascii="Times New Roman" w:hAnsi="Times New Roman" w:cs="Times New Roman"/>
-          <w:sz w:val="28"/>
-          <w:szCs w:val="28"/>
-        </w:rPr>
-        <w:t>, WINDOWS FORMS</w:t>
+        <w:t>ЗВІТ, АВТОСАЛОН, МОВА C#, ООП, ПОКУПЕЦЬ,.NET, WINDOWS FORMS</w:t>
       </w:r>
     </w:p>
     <w:p>
@@ -2636,23 +2932,7 @@
           <w:sz w:val="28"/>
           <w:szCs w:val="28"/>
         </w:rPr>
-        <w:t xml:space="preserve"> </w:t>
-      </w:r>
-      <w:r>
-        <w:rPr>
-          <w:rFonts w:ascii="Times New Roman" w:hAnsi="Times New Roman" w:cs="Times New Roman"/>
-          <w:sz w:val="28"/>
-          <w:szCs w:val="28"/>
-        </w:rPr>
-        <w:t>забезпечує</w:t>
-      </w:r>
-      <w:r>
-        <w:rPr>
-          <w:rFonts w:ascii="Times New Roman" w:hAnsi="Times New Roman" w:cs="Times New Roman"/>
-          <w:sz w:val="28"/>
-          <w:szCs w:val="28"/>
-        </w:rPr>
-        <w:t xml:space="preserve"> користувачам доступ до актуальної інформації про всі автомобілі, наявні в автосалоні, а також дозволяють формувати заявки на придбання обраних моделей.</w:t>
+        <w:t xml:space="preserve"> забезпечує користувачам доступ до актуальної інформації про всі автомобілі, наявні в автосалоні, а також дозволяють формувати заявки на придбання обраних моделей.</w:t>
       </w:r>
       <w:r>
         <w:rPr>
@@ -2777,7 +3057,7 @@
           <w:iCs/>
           <w:sz w:val="28"/>
           <w:szCs w:val="28"/>
-          <w:lang w:val="en-US"/>
+          <w:lang w:val="ru-RU"/>
         </w:rPr>
         <w:t>//</w:t>
       </w:r>
@@ -3064,13 +3344,26 @@
       <w:pPr>
         <w:spacing w:line="360" w:lineRule="auto"/>
         <w:ind w:firstLine="720"/>
-        <w:jc w:val="both"/>
-        <w:rPr>
-          <w:rFonts w:ascii="Times New Roman" w:hAnsi="Times New Roman" w:cs="Times New Roman"/>
-          <w:sz w:val="28"/>
-          <w:szCs w:val="28"/>
-        </w:rPr>
-      </w:pPr>
+        <w:jc w:val="center"/>
+        <w:rPr>
+          <w:rFonts w:ascii="Times New Roman" w:hAnsi="Times New Roman" w:cs="Times New Roman"/>
+          <w:b/>
+          <w:bCs/>
+          <w:sz w:val="28"/>
+          <w:szCs w:val="28"/>
+        </w:rPr>
+      </w:pPr>
+      <w:r>
+        <w:rPr>
+          <w:rFonts w:ascii="Times New Roman" w:hAnsi="Times New Roman" w:cs="Times New Roman"/>
+          <w:b/>
+          <w:bCs/>
+          <w:sz w:val="28"/>
+          <w:szCs w:val="28"/>
+        </w:rPr>
+        <w:lastRenderedPageBreak/>
+        <w:t>ВСТУП</w:t>
+      </w:r>
     </w:p>
     <w:p>
       <w:pPr>

</xml_diff>

<commit_message>
Model class added. Cart added
</commit_message>
<xml_diff>
--- a/CarShowroom/Docs/title.docx
+++ b/CarShowroom/Docs/title.docx
@@ -205,7 +205,7 @@
           <w:rFonts w:ascii="Times New Roman" w:hAnsi="Times New Roman" w:cs="Times New Roman"/>
           <w:sz w:val="28"/>
           <w:szCs w:val="28"/>
-          <w:lang w:val="en-US"/>
+          <w:lang w:val="ru-RU"/>
         </w:rPr>
         <w:t xml:space="preserve"> </w:t>
       </w:r>
@@ -1205,7 +1205,7 @@
           <w:iCs/>
           <w:sz w:val="28"/>
           <w:szCs w:val="28"/>
-          <w:lang w:val="en-US"/>
+          <w:lang w:val="ru-RU"/>
         </w:rPr>
       </w:pPr>
       <w:r>
@@ -3342,25 +3342,9 @@
     </w:p>
     <w:p>
       <w:pPr>
-        <w:spacing w:line="360" w:lineRule="auto"/>
-        <w:ind w:firstLine="720"/>
-        <w:jc w:val="center"/>
-        <w:rPr>
-          <w:rFonts w:ascii="Times New Roman" w:hAnsi="Times New Roman" w:cs="Times New Roman"/>
-          <w:b/>
-          <w:bCs/>
-          <w:sz w:val="28"/>
-          <w:szCs w:val="28"/>
-        </w:rPr>
-      </w:pPr>
-      <w:r>
-        <w:rPr>
-          <w:rFonts w:ascii="Times New Roman" w:hAnsi="Times New Roman" w:cs="Times New Roman"/>
-          <w:b/>
-          <w:bCs/>
-          <w:sz w:val="28"/>
-          <w:szCs w:val="28"/>
-        </w:rPr>
+        <w:pStyle w:val="1"/>
+      </w:pPr>
+      <w:r>
         <w:lastRenderedPageBreak/>
         <w:t>ВСТУП</w:t>
       </w:r>
@@ -3376,9 +3360,130 @@
         </w:rPr>
       </w:pPr>
     </w:p>
+    <w:p>
+      <w:pPr>
+        <w:spacing w:line="360" w:lineRule="auto"/>
+        <w:jc w:val="both"/>
+        <w:rPr>
+          <w:rFonts w:ascii="Times New Roman" w:hAnsi="Times New Roman" w:cs="Times New Roman"/>
+          <w:sz w:val="28"/>
+          <w:szCs w:val="28"/>
+        </w:rPr>
+      </w:pPr>
+    </w:p>
+    <w:p>
+      <w:pPr>
+        <w:spacing w:line="360" w:lineRule="auto"/>
+        <w:ind w:firstLine="720"/>
+        <w:jc w:val="both"/>
+        <w:rPr>
+          <w:rFonts w:ascii="Times New Roman" w:hAnsi="Times New Roman" w:cs="Times New Roman"/>
+          <w:sz w:val="28"/>
+          <w:szCs w:val="28"/>
+        </w:rPr>
+      </w:pPr>
+      <w:r>
+        <w:rPr>
+          <w:rFonts w:ascii="Times New Roman" w:hAnsi="Times New Roman" w:cs="Times New Roman"/>
+          <w:sz w:val="28"/>
+          <w:szCs w:val="28"/>
+        </w:rPr>
+        <w:t xml:space="preserve">Метою розробки програмного забезпечення </w:t>
+      </w:r>
+      <w:r>
+        <w:rPr>
+          <w:rFonts w:ascii="Times New Roman" w:hAnsi="Times New Roman" w:cs="Times New Roman"/>
+          <w:sz w:val="28"/>
+          <w:szCs w:val="28"/>
+        </w:rPr>
+        <w:t>“</w:t>
+      </w:r>
+      <w:r>
+        <w:rPr>
+          <w:rFonts w:ascii="Times New Roman" w:hAnsi="Times New Roman" w:cs="Times New Roman"/>
+          <w:sz w:val="28"/>
+          <w:szCs w:val="28"/>
+          <w:lang w:val="en-US"/>
+        </w:rPr>
+        <w:t>Auto</w:t>
+      </w:r>
+      <w:r>
+        <w:rPr>
+          <w:rFonts w:ascii="Times New Roman" w:hAnsi="Times New Roman" w:cs="Times New Roman"/>
+          <w:sz w:val="28"/>
+          <w:szCs w:val="28"/>
+        </w:rPr>
+        <w:t xml:space="preserve"> </w:t>
+      </w:r>
+      <w:r>
+        <w:rPr>
+          <w:rFonts w:ascii="Times New Roman" w:hAnsi="Times New Roman" w:cs="Times New Roman"/>
+          <w:sz w:val="28"/>
+          <w:szCs w:val="28"/>
+          <w:lang w:val="en-US"/>
+        </w:rPr>
+        <w:t>Matcher</w:t>
+      </w:r>
+      <w:r>
+        <w:rPr>
+          <w:rFonts w:ascii="Times New Roman" w:hAnsi="Times New Roman" w:cs="Times New Roman"/>
+          <w:sz w:val="28"/>
+          <w:szCs w:val="28"/>
+        </w:rPr>
+        <w:t xml:space="preserve">” </w:t>
+      </w:r>
+      <w:r>
+        <w:rPr>
+          <w:rFonts w:ascii="Times New Roman" w:hAnsi="Times New Roman" w:cs="Times New Roman"/>
+          <w:sz w:val="28"/>
+          <w:szCs w:val="28"/>
+        </w:rPr>
+        <w:t xml:space="preserve">є створення автоматизованої системи керування діяльністю автосалону. Програмне забезпечення підтримує роботу з базами даних автомобілів, покупців та заявок на викуп авто. </w:t>
+      </w:r>
+    </w:p>
+    <w:p>
+      <w:pPr>
+        <w:rPr>
+          <w:rFonts w:ascii="Times New Roman" w:hAnsi="Times New Roman" w:cs="Times New Roman"/>
+          <w:sz w:val="28"/>
+          <w:szCs w:val="28"/>
+        </w:rPr>
+      </w:pPr>
+      <w:r>
+        <w:rPr>
+          <w:rFonts w:ascii="Times New Roman" w:hAnsi="Times New Roman" w:cs="Times New Roman"/>
+          <w:sz w:val="28"/>
+          <w:szCs w:val="28"/>
+        </w:rPr>
+        <w:br w:type="page"/>
+      </w:r>
+    </w:p>
+    <w:p>
+      <w:pPr>
+        <w:pStyle w:val="1"/>
+      </w:pPr>
+      <w:r>
+        <w:lastRenderedPageBreak/>
+        <w:t>1 ОПИС ВИМОГ</w:t>
+      </w:r>
+    </w:p>
+    <w:p/>
+    <w:p/>
+    <w:p>
+      <w:pPr>
+        <w:pStyle w:val="af1"/>
+      </w:pPr>
+      <w:r>
+        <w:tab/>
+        <w:t xml:space="preserve">1.1 </w:t>
+      </w:r>
+      <w:r>
+        <w:t>Сценарії використання</w:t>
+      </w:r>
+    </w:p>
     <w:sectPr>
       <w:pgSz w:w="11906" w:h="16838"/>
-      <w:pgMar w:top="1138" w:right="850" w:bottom="1138" w:left="1699" w:header="706" w:footer="706" w:gutter="0"/>
+      <w:pgMar w:top="1140" w:right="851" w:bottom="1140" w:left="1701" w:header="709" w:footer="709" w:gutter="0"/>
       <w:cols w:space="708"/>
       <w:docGrid w:linePitch="360"/>
     </w:sectPr>
@@ -3792,22 +3897,24 @@
   </w:style>
   <w:style w:type="paragraph" w:styleId="1">
     <w:name w:val="heading 1"/>
+    <w:aliases w:val="Заголовок ГОЛ"/>
     <w:basedOn w:val="a"/>
     <w:next w:val="a"/>
     <w:link w:val="10"/>
     <w:uiPriority w:val="9"/>
     <w:qFormat/>
-    <w:rsid w:val="005E709F"/>
+    <w:rsid w:val="00EA07DA"/>
     <w:pPr>
       <w:keepNext/>
       <w:keepLines/>
       <w:spacing w:before="360" w:after="80"/>
+      <w:jc w:val="center"/>
       <w:outlineLvl w:val="0"/>
     </w:pPr>
     <w:rPr>
-      <w:rFonts w:asciiTheme="majorHAnsi" w:eastAsiaTheme="majorEastAsia" w:hAnsiTheme="majorHAnsi" w:cstheme="majorBidi"/>
-      <w:color w:val="0F4761" w:themeColor="accent1" w:themeShade="BF"/>
-      <w:sz w:val="40"/>
+      <w:rFonts w:ascii="Times New Roman" w:eastAsiaTheme="majorEastAsia" w:hAnsi="Times New Roman" w:cstheme="majorBidi"/>
+      <w:color w:val="000000" w:themeColor="text1"/>
+      <w:sz w:val="28"/>
       <w:szCs w:val="40"/>
     </w:rPr>
   </w:style>
@@ -4017,15 +4124,17 @@
   </w:style>
   <w:style w:type="character" w:customStyle="1" w:styleId="10">
     <w:name w:val="Заголовок 1 Знак"/>
+    <w:aliases w:val="Заголовок ГОЛ Знак"/>
     <w:basedOn w:val="a0"/>
     <w:link w:val="1"/>
     <w:uiPriority w:val="9"/>
-    <w:rsid w:val="005E709F"/>
+    <w:rsid w:val="00EA07DA"/>
     <w:rPr>
-      <w:rFonts w:asciiTheme="majorHAnsi" w:eastAsiaTheme="majorEastAsia" w:hAnsiTheme="majorHAnsi" w:cstheme="majorBidi"/>
-      <w:color w:val="0F4761" w:themeColor="accent1" w:themeShade="BF"/>
-      <w:sz w:val="40"/>
+      <w:rFonts w:ascii="Times New Roman" w:eastAsiaTheme="majorEastAsia" w:hAnsi="Times New Roman" w:cstheme="majorBidi"/>
+      <w:color w:val="000000" w:themeColor="text1"/>
+      <w:sz w:val="28"/>
       <w:szCs w:val="40"/>
+      <w:lang w:val="uk-UA"/>
     </w:rPr>
   </w:style>
   <w:style w:type="character" w:customStyle="1" w:styleId="20">
@@ -4324,6 +4433,49 @@
       </w:tblBorders>
     </w:tblPr>
   </w:style>
+  <w:style w:type="paragraph" w:customStyle="1" w:styleId="af">
+    <w:name w:val="Заголовок розділу"/>
+    <w:basedOn w:val="1"/>
+    <w:link w:val="af0"/>
+    <w:qFormat/>
+    <w:rsid w:val="00AF3730"/>
+  </w:style>
+  <w:style w:type="character" w:customStyle="1" w:styleId="af0">
+    <w:name w:val="Заголовок розділу Знак"/>
+    <w:basedOn w:val="10"/>
+    <w:link w:val="af"/>
+    <w:rsid w:val="00AF3730"/>
+    <w:rPr>
+      <w:rFonts w:ascii="Times New Roman" w:eastAsiaTheme="majorEastAsia" w:hAnsi="Times New Roman" w:cstheme="majorBidi"/>
+      <w:color w:val="000000" w:themeColor="text1"/>
+      <w:sz w:val="28"/>
+      <w:szCs w:val="40"/>
+      <w:lang w:val="uk-UA"/>
+    </w:rPr>
+  </w:style>
+  <w:style w:type="paragraph" w:customStyle="1" w:styleId="af1">
+    <w:name w:val="Заголовок підрозділу"/>
+    <w:basedOn w:val="af"/>
+    <w:link w:val="af2"/>
+    <w:qFormat/>
+    <w:rsid w:val="00AF3730"/>
+    <w:pPr>
+      <w:jc w:val="left"/>
+    </w:pPr>
+  </w:style>
+  <w:style w:type="character" w:customStyle="1" w:styleId="af2">
+    <w:name w:val="Заголовок підрозділу Знак"/>
+    <w:basedOn w:val="af0"/>
+    <w:link w:val="af1"/>
+    <w:rsid w:val="00AF3730"/>
+    <w:rPr>
+      <w:rFonts w:ascii="Times New Roman" w:eastAsiaTheme="majorEastAsia" w:hAnsi="Times New Roman" w:cstheme="majorBidi"/>
+      <w:color w:val="000000" w:themeColor="text1"/>
+      <w:sz w:val="28"/>
+      <w:szCs w:val="40"/>
+      <w:lang w:val="uk-UA"/>
+    </w:rPr>
+  </w:style>
 </w:styles>
 </file>
 

</xml_diff>